<commit_message>
Add navigation to report
</commit_message>
<xml_diff>
--- a/diagrams/Report.docx
+++ b/diagrams/Report.docx
@@ -191,8 +191,18 @@
           <w:sz w:val="32"/>
           <w:szCs w:val="32"/>
         </w:rPr>
-        <w:t>Mohammad Alattas</w:t>
-      </w:r>
+        <w:t xml:space="preserve">Mohammad </w:t>
+      </w:r>
+      <w:proofErr w:type="spellStart"/>
+      <w:r>
+        <w:rPr>
+          <w:rFonts w:asciiTheme="majorBidi" w:hAnsiTheme="majorBidi" w:cstheme="majorBidi"/>
+          <w:sz w:val="32"/>
+          <w:szCs w:val="32"/>
+        </w:rPr>
+        <w:t>Alattas</w:t>
+      </w:r>
+      <w:proofErr w:type="spellEnd"/>
       <w:r>
         <w:rPr>
           <w:rFonts w:asciiTheme="majorBidi" w:hAnsiTheme="majorBidi" w:cstheme="majorBidi"/>
@@ -4318,6 +4328,7 @@
       <w:r>
         <w:rPr>
           <w:rFonts w:asciiTheme="majorBidi" w:hAnsiTheme="majorBidi" w:cstheme="majorBidi"/>
+          <w:noProof/>
           <w:sz w:val="24"/>
           <w:szCs w:val="24"/>
         </w:rPr>
@@ -4419,283 +4430,215 @@
           <w:szCs w:val="24"/>
         </w:rPr>
       </w:pPr>
-      <w:r>
-        <w:rPr>
-          <w:rFonts w:asciiTheme="majorBidi" w:hAnsiTheme="majorBidi" w:cstheme="majorBidi"/>
-          <w:sz w:val="24"/>
-          <w:szCs w:val="24"/>
-        </w:rPr>
-        <w:t>Landing page</w:t>
-      </w:r>
-    </w:p>
-    <w:p>
-      <w:pPr>
-        <w:pStyle w:val="ListParagraph"/>
-        <w:spacing w:after="0" w:line="360" w:lineRule="auto"/>
-        <w:ind w:left="360"/>
-        <w:jc w:val="both"/>
-        <w:rPr>
-          <w:rFonts w:asciiTheme="majorBidi" w:hAnsiTheme="majorBidi" w:cstheme="majorBidi"/>
-          <w:sz w:val="24"/>
-          <w:szCs w:val="24"/>
-        </w:rPr>
-      </w:pPr>
-    </w:p>
-    <w:p>
-      <w:pPr>
-        <w:pStyle w:val="ListParagraph"/>
-        <w:spacing w:after="0" w:line="360" w:lineRule="auto"/>
-        <w:ind w:left="360"/>
-        <w:jc w:val="both"/>
-        <w:rPr>
-          <w:rFonts w:asciiTheme="majorBidi" w:hAnsiTheme="majorBidi" w:cstheme="majorBidi"/>
-          <w:sz w:val="24"/>
-          <w:szCs w:val="24"/>
-        </w:rPr>
-      </w:pPr>
-      <w:r>
-        <w:rPr>
-          <w:rFonts w:asciiTheme="majorBidi" w:hAnsiTheme="majorBidi" w:cstheme="majorBidi"/>
-          <w:sz w:val="24"/>
-          <w:szCs w:val="24"/>
-        </w:rPr>
-        <w:t>Users</w:t>
-      </w:r>
-    </w:p>
-    <w:p>
-      <w:pPr>
-        <w:rPr>
-          <w:rFonts w:asciiTheme="majorBidi" w:hAnsiTheme="majorBidi" w:cstheme="majorBidi"/>
-          <w:sz w:val="24"/>
-          <w:szCs w:val="24"/>
-        </w:rPr>
-      </w:pPr>
-    </w:p>
-    <w:p>
-      <w:pPr>
-        <w:pStyle w:val="ListParagraph"/>
-        <w:spacing w:after="0" w:line="360" w:lineRule="auto"/>
-        <w:ind w:left="360"/>
-        <w:jc w:val="both"/>
-        <w:rPr>
-          <w:rFonts w:asciiTheme="majorBidi" w:hAnsiTheme="majorBidi" w:cstheme="majorBidi"/>
-          <w:sz w:val="24"/>
-          <w:szCs w:val="24"/>
-        </w:rPr>
-      </w:pPr>
-      <w:r>
-        <w:rPr>
-          <w:rFonts w:asciiTheme="majorBidi" w:hAnsiTheme="majorBidi" w:cstheme="majorBidi"/>
-          <w:sz w:val="24"/>
-          <w:szCs w:val="24"/>
-        </w:rPr>
-        <w:t>Activities</w:t>
-      </w:r>
-    </w:p>
-    <w:p>
-      <w:pPr>
-        <w:pStyle w:val="ListParagraph"/>
-        <w:spacing w:after="0" w:line="360" w:lineRule="auto"/>
-        <w:ind w:left="360"/>
-        <w:jc w:val="both"/>
-        <w:rPr>
-          <w:rFonts w:asciiTheme="majorBidi" w:hAnsiTheme="majorBidi" w:cstheme="majorBidi"/>
-          <w:sz w:val="24"/>
-          <w:szCs w:val="24"/>
-        </w:rPr>
-      </w:pPr>
-    </w:p>
-    <w:p>
-      <w:pPr>
-        <w:pStyle w:val="ListParagraph"/>
-        <w:spacing w:after="0" w:line="360" w:lineRule="auto"/>
-        <w:ind w:left="360"/>
-        <w:jc w:val="both"/>
-        <w:rPr>
-          <w:rFonts w:asciiTheme="majorBidi" w:hAnsiTheme="majorBidi" w:cstheme="majorBidi"/>
-          <w:sz w:val="24"/>
-          <w:szCs w:val="24"/>
-        </w:rPr>
-      </w:pPr>
-      <w:r>
-        <w:rPr>
-          <w:rFonts w:asciiTheme="majorBidi" w:hAnsiTheme="majorBidi" w:cstheme="majorBidi"/>
-          <w:sz w:val="24"/>
-          <w:szCs w:val="24"/>
-        </w:rPr>
-        <w:t>Reports</w:t>
-      </w:r>
-    </w:p>
-    <w:p>
-      <w:pPr>
-        <w:rPr>
-          <w:rFonts w:asciiTheme="majorBidi" w:hAnsiTheme="majorBidi" w:cstheme="majorBidi"/>
-          <w:sz w:val="24"/>
-          <w:szCs w:val="24"/>
-        </w:rPr>
-      </w:pPr>
-    </w:p>
-    <w:p>
-      <w:pPr>
-        <w:pStyle w:val="ListParagraph"/>
-        <w:spacing w:after="0" w:line="360" w:lineRule="auto"/>
-        <w:ind w:left="360"/>
-        <w:jc w:val="both"/>
-        <w:rPr>
-          <w:rFonts w:asciiTheme="majorBidi" w:hAnsiTheme="majorBidi" w:cstheme="majorBidi"/>
-          <w:sz w:val="24"/>
-          <w:szCs w:val="24"/>
-        </w:rPr>
-      </w:pPr>
-      <w:r>
-        <w:rPr>
-          <w:rFonts w:asciiTheme="majorBidi" w:hAnsiTheme="majorBidi" w:cstheme="majorBidi"/>
-          <w:sz w:val="24"/>
-          <w:szCs w:val="24"/>
-        </w:rPr>
-        <w:t>New Event</w:t>
-      </w:r>
-    </w:p>
-    <w:p>
-      <w:pPr>
-        <w:pStyle w:val="ListParagraph"/>
-        <w:spacing w:after="0" w:line="360" w:lineRule="auto"/>
-        <w:ind w:left="360"/>
-        <w:jc w:val="both"/>
-        <w:rPr>
-          <w:rFonts w:asciiTheme="majorBidi" w:hAnsiTheme="majorBidi" w:cstheme="majorBidi"/>
-          <w:sz w:val="24"/>
-          <w:szCs w:val="24"/>
-        </w:rPr>
-      </w:pPr>
-    </w:p>
-    <w:p>
-      <w:pPr>
-        <w:pStyle w:val="ListParagraph"/>
-        <w:spacing w:after="0" w:line="360" w:lineRule="auto"/>
-        <w:ind w:left="360"/>
-        <w:jc w:val="both"/>
-        <w:rPr>
-          <w:rFonts w:asciiTheme="majorBidi" w:hAnsiTheme="majorBidi" w:cstheme="majorBidi"/>
-          <w:sz w:val="24"/>
-          <w:szCs w:val="24"/>
-        </w:rPr>
-      </w:pPr>
-      <w:r>
-        <w:rPr>
-          <w:rFonts w:asciiTheme="majorBidi" w:hAnsiTheme="majorBidi" w:cstheme="majorBidi"/>
-          <w:sz w:val="24"/>
-          <w:szCs w:val="24"/>
-        </w:rPr>
-        <w:t>Edit Event</w:t>
-      </w:r>
-    </w:p>
-    <w:p>
-      <w:pPr>
-        <w:rPr>
-          <w:rFonts w:asciiTheme="majorBidi" w:hAnsiTheme="majorBidi" w:cstheme="majorBidi"/>
-          <w:sz w:val="24"/>
-          <w:szCs w:val="24"/>
-        </w:rPr>
-      </w:pPr>
-    </w:p>
-    <w:p>
-      <w:pPr>
-        <w:pStyle w:val="ListParagraph"/>
-        <w:spacing w:after="0" w:line="360" w:lineRule="auto"/>
-        <w:ind w:left="360"/>
-        <w:jc w:val="both"/>
-        <w:rPr>
-          <w:rFonts w:asciiTheme="majorBidi" w:hAnsiTheme="majorBidi" w:cstheme="majorBidi"/>
-          <w:sz w:val="24"/>
-          <w:szCs w:val="24"/>
-        </w:rPr>
-      </w:pPr>
-      <w:r>
-        <w:rPr>
-          <w:rFonts w:asciiTheme="majorBidi" w:hAnsiTheme="majorBidi" w:cstheme="majorBidi"/>
-          <w:sz w:val="24"/>
-          <w:szCs w:val="24"/>
-        </w:rPr>
-        <w:t>History</w:t>
-      </w:r>
-    </w:p>
-    <w:p>
-      <w:pPr>
-        <w:pStyle w:val="ListParagraph"/>
-        <w:spacing w:after="0" w:line="360" w:lineRule="auto"/>
-        <w:ind w:left="360"/>
-        <w:jc w:val="both"/>
-        <w:rPr>
-          <w:rFonts w:asciiTheme="majorBidi" w:hAnsiTheme="majorBidi" w:cstheme="majorBidi"/>
-          <w:sz w:val="24"/>
-          <w:szCs w:val="24"/>
-        </w:rPr>
-      </w:pPr>
-    </w:p>
-    <w:p>
-      <w:pPr>
-        <w:pStyle w:val="ListParagraph"/>
-        <w:spacing w:after="0" w:line="360" w:lineRule="auto"/>
-        <w:ind w:left="360"/>
-        <w:jc w:val="both"/>
-        <w:rPr>
-          <w:rFonts w:asciiTheme="majorBidi" w:hAnsiTheme="majorBidi" w:cstheme="majorBidi"/>
-          <w:sz w:val="24"/>
-          <w:szCs w:val="24"/>
-        </w:rPr>
-      </w:pPr>
-      <w:r>
-        <w:rPr>
-          <w:rFonts w:asciiTheme="majorBidi" w:hAnsiTheme="majorBidi" w:cstheme="majorBidi"/>
-          <w:sz w:val="24"/>
-          <w:szCs w:val="24"/>
-        </w:rPr>
-        <w:t>Profile</w:t>
-      </w:r>
-    </w:p>
-    <w:p>
-      <w:pPr>
-        <w:rPr>
-          <w:rFonts w:asciiTheme="majorBidi" w:hAnsiTheme="majorBidi" w:cstheme="majorBidi"/>
-          <w:sz w:val="24"/>
-          <w:szCs w:val="24"/>
-        </w:rPr>
-      </w:pPr>
-    </w:p>
-    <w:p>
-      <w:pPr>
-        <w:pStyle w:val="ListParagraph"/>
-        <w:spacing w:after="0" w:line="360" w:lineRule="auto"/>
-        <w:ind w:left="360"/>
-        <w:jc w:val="both"/>
-        <w:rPr>
-          <w:rFonts w:asciiTheme="majorBidi" w:hAnsiTheme="majorBidi" w:cstheme="majorBidi"/>
-          <w:sz w:val="24"/>
-          <w:szCs w:val="24"/>
-        </w:rPr>
-      </w:pPr>
-      <w:r>
-        <w:rPr>
-          <w:rFonts w:asciiTheme="majorBidi" w:hAnsiTheme="majorBidi" w:cstheme="majorBidi"/>
-          <w:sz w:val="24"/>
-          <w:szCs w:val="24"/>
-        </w:rPr>
-        <w:t>Sign in</w:t>
-      </w:r>
-    </w:p>
-    <w:p>
-      <w:pPr>
-        <w:pStyle w:val="ListParagraph"/>
-        <w:spacing w:after="0" w:line="360" w:lineRule="auto"/>
-        <w:ind w:left="360"/>
-        <w:jc w:val="both"/>
-        <w:rPr>
-          <w:rFonts w:asciiTheme="majorBidi" w:hAnsiTheme="majorBidi" w:cstheme="majorBidi"/>
-          <w:sz w:val="24"/>
-          <w:szCs w:val="24"/>
-        </w:rPr>
-      </w:pPr>
+    </w:p>
+    <w:p>
+      <w:pPr>
+        <w:pStyle w:val="ListParagraph"/>
+        <w:spacing w:after="0" w:line="360" w:lineRule="auto"/>
+        <w:ind w:left="360"/>
+        <w:jc w:val="both"/>
+        <w:rPr>
+          <w:rFonts w:asciiTheme="majorBidi" w:hAnsiTheme="majorBidi" w:cstheme="majorBidi"/>
+          <w:sz w:val="24"/>
+          <w:szCs w:val="24"/>
+        </w:rPr>
+      </w:pPr>
+      <w:r>
+        <w:rPr>
+          <w:rFonts w:asciiTheme="majorBidi" w:hAnsiTheme="majorBidi" w:cstheme="majorBidi"/>
+          <w:sz w:val="24"/>
+          <w:szCs w:val="24"/>
+        </w:rPr>
+        <w:t>Anonymous User &amp; Registered User:</w:t>
+      </w:r>
+    </w:p>
+    <w:p>
+      <w:pPr>
+        <w:jc w:val="center"/>
+        <w:rPr>
+          <w:rFonts w:asciiTheme="majorBidi" w:hAnsiTheme="majorBidi" w:cstheme="majorBidi"/>
+          <w:sz w:val="24"/>
+          <w:szCs w:val="24"/>
+        </w:rPr>
+      </w:pPr>
+      <w:r>
+        <w:rPr>
+          <w:noProof/>
+        </w:rPr>
+        <w:drawing>
+          <wp:inline distT="0" distB="0" distL="0" distR="0" wp14:anchorId="562B7F0B" wp14:editId="5DB5A070">
+            <wp:extent cx="5054140" cy="6949440"/>
+            <wp:effectExtent l="0" t="0" r="0" b="3810"/>
+            <wp:docPr id="21" name="Picture 21"/>
+            <wp:cNvGraphicFramePr>
+              <a:graphicFrameLocks xmlns:a="http://schemas.openxmlformats.org/drawingml/2006/main" noChangeAspect="1"/>
+            </wp:cNvGraphicFramePr>
+            <a:graphic xmlns:a="http://schemas.openxmlformats.org/drawingml/2006/main">
+              <a:graphicData uri="http://schemas.openxmlformats.org/drawingml/2006/picture">
+                <pic:pic xmlns:pic="http://schemas.openxmlformats.org/drawingml/2006/picture">
+                  <pic:nvPicPr>
+                    <pic:cNvPr id="0" name="Picture 1"/>
+                    <pic:cNvPicPr>
+                      <a:picLocks noChangeAspect="1" noChangeArrowheads="1"/>
+                    </pic:cNvPicPr>
+                  </pic:nvPicPr>
+                  <pic:blipFill>
+                    <a:blip r:embed="rId30">
+                      <a:extLst>
+                        <a:ext uri="{28A0092B-C50C-407E-A947-70E740481C1C}">
+                          <a14:useLocalDpi xmlns:a14="http://schemas.microsoft.com/office/drawing/2010/main" val="0"/>
+                        </a:ext>
+                      </a:extLst>
+                    </a:blip>
+                    <a:srcRect/>
+                    <a:stretch>
+                      <a:fillRect/>
+                    </a:stretch>
+                  </pic:blipFill>
+                  <pic:spPr bwMode="auto">
+                    <a:xfrm>
+                      <a:off x="0" y="0"/>
+                      <a:ext cx="5087302" cy="6995038"/>
+                    </a:xfrm>
+                    <a:prstGeom prst="rect">
+                      <a:avLst/>
+                    </a:prstGeom>
+                    <a:noFill/>
+                    <a:ln>
+                      <a:noFill/>
+                    </a:ln>
+                  </pic:spPr>
+                </pic:pic>
+              </a:graphicData>
+            </a:graphic>
+          </wp:inline>
+        </w:drawing>
+      </w:r>
+    </w:p>
+    <w:p>
+      <w:pPr>
+        <w:jc w:val="center"/>
+        <w:rPr>
+          <w:rFonts w:asciiTheme="majorBidi" w:hAnsiTheme="majorBidi" w:cstheme="majorBidi"/>
+          <w:sz w:val="24"/>
+          <w:szCs w:val="24"/>
+        </w:rPr>
+      </w:pPr>
+    </w:p>
+    <w:p>
+      <w:pPr>
+        <w:pStyle w:val="ListParagraph"/>
+        <w:spacing w:after="0" w:line="360" w:lineRule="auto"/>
+        <w:ind w:left="360"/>
+        <w:jc w:val="both"/>
+        <w:rPr>
+          <w:rFonts w:asciiTheme="majorBidi" w:hAnsiTheme="majorBidi" w:cstheme="majorBidi"/>
+          <w:sz w:val="24"/>
+          <w:szCs w:val="24"/>
+        </w:rPr>
+      </w:pPr>
+      <w:r>
+        <w:rPr>
+          <w:rFonts w:asciiTheme="majorBidi" w:hAnsiTheme="majorBidi" w:cstheme="majorBidi"/>
+          <w:sz w:val="24"/>
+          <w:szCs w:val="24"/>
+        </w:rPr>
+        <w:lastRenderedPageBreak/>
+        <w:t>Admin:</w:t>
+      </w:r>
+    </w:p>
+    <w:p>
+      <w:pPr>
+        <w:jc w:val="center"/>
+        <w:rPr>
+          <w:rFonts w:asciiTheme="majorBidi" w:hAnsiTheme="majorBidi" w:cstheme="majorBidi"/>
+          <w:sz w:val="24"/>
+          <w:szCs w:val="24"/>
+        </w:rPr>
+      </w:pPr>
+      <w:r>
+        <w:rPr>
+          <w:noProof/>
+        </w:rPr>
+        <w:drawing>
+          <wp:inline distT="0" distB="0" distL="0" distR="0" wp14:anchorId="1BD8C18E" wp14:editId="65862865">
+            <wp:extent cx="5494351" cy="2069774"/>
+            <wp:effectExtent l="0" t="0" r="0" b="6985"/>
+            <wp:docPr id="22" name="Picture 22"/>
+            <wp:cNvGraphicFramePr>
+              <a:graphicFrameLocks xmlns:a="http://schemas.openxmlformats.org/drawingml/2006/main" noChangeAspect="1"/>
+            </wp:cNvGraphicFramePr>
+            <a:graphic xmlns:a="http://schemas.openxmlformats.org/drawingml/2006/main">
+              <a:graphicData uri="http://schemas.openxmlformats.org/drawingml/2006/picture">
+                <pic:pic xmlns:pic="http://schemas.openxmlformats.org/drawingml/2006/picture">
+                  <pic:nvPicPr>
+                    <pic:cNvPr id="0" name="Picture 3"/>
+                    <pic:cNvPicPr>
+                      <a:picLocks noChangeAspect="1" noChangeArrowheads="1"/>
+                    </pic:cNvPicPr>
+                  </pic:nvPicPr>
+                  <pic:blipFill>
+                    <a:blip r:embed="rId31">
+                      <a:extLst>
+                        <a:ext uri="{28A0092B-C50C-407E-A947-70E740481C1C}">
+                          <a14:useLocalDpi xmlns:a14="http://schemas.microsoft.com/office/drawing/2010/main" val="0"/>
+                        </a:ext>
+                      </a:extLst>
+                    </a:blip>
+                    <a:srcRect/>
+                    <a:stretch>
+                      <a:fillRect/>
+                    </a:stretch>
+                  </pic:blipFill>
+                  <pic:spPr bwMode="auto">
+                    <a:xfrm>
+                      <a:off x="0" y="0"/>
+                      <a:ext cx="5532779" cy="2084250"/>
+                    </a:xfrm>
+                    <a:prstGeom prst="rect">
+                      <a:avLst/>
+                    </a:prstGeom>
+                    <a:noFill/>
+                    <a:ln>
+                      <a:noFill/>
+                    </a:ln>
+                  </pic:spPr>
+                </pic:pic>
+              </a:graphicData>
+            </a:graphic>
+          </wp:inline>
+        </w:drawing>
+      </w:r>
+    </w:p>
+    <w:p>
+      <w:pPr>
+        <w:pStyle w:val="ListParagraph"/>
+        <w:spacing w:after="0" w:line="360" w:lineRule="auto"/>
+        <w:ind w:left="360"/>
+        <w:jc w:val="both"/>
+        <w:rPr>
+          <w:rFonts w:asciiTheme="majorBidi" w:hAnsiTheme="majorBidi" w:cstheme="majorBidi"/>
+          <w:sz w:val="24"/>
+          <w:szCs w:val="24"/>
+        </w:rPr>
+      </w:pPr>
+    </w:p>
+    <w:p>
+      <w:pPr>
+        <w:rPr>
+          <w:rFonts w:asciiTheme="majorBidi" w:hAnsiTheme="majorBidi" w:cstheme="majorBidi"/>
+          <w:sz w:val="24"/>
+          <w:szCs w:val="24"/>
+        </w:rPr>
+      </w:pPr>
+      <w:r>
+        <w:rPr>
+          <w:rFonts w:asciiTheme="majorBidi" w:hAnsiTheme="majorBidi" w:cstheme="majorBidi"/>
+          <w:sz w:val="24"/>
+          <w:szCs w:val="24"/>
+        </w:rPr>
+        <w:br w:type="page"/>
+      </w:r>
     </w:p>
     <w:p>
       <w:pPr>
@@ -4724,12 +4667,26 @@
           <w:sz w:val="24"/>
           <w:szCs w:val="24"/>
         </w:rPr>
+        <w:lastRenderedPageBreak/>
         <w:t>Presentation Diagram</w:t>
       </w:r>
       <w:bookmarkEnd w:id="10"/>
     </w:p>
     <w:p>
       <w:pPr>
+        <w:ind w:left="360"/>
+        <w:rPr>
+          <w:rFonts w:asciiTheme="majorBidi" w:hAnsiTheme="majorBidi" w:cstheme="majorBidi"/>
+          <w:sz w:val="24"/>
+          <w:szCs w:val="24"/>
+        </w:rPr>
+      </w:pPr>
+      <w:bookmarkStart w:id="11" w:name="_GoBack"/>
+      <w:bookmarkEnd w:id="11"/>
+    </w:p>
+    <w:p>
+      <w:pPr>
+        <w:jc w:val="center"/>
         <w:rPr>
           <w:rFonts w:asciiTheme="majorBidi" w:hAnsiTheme="majorBidi" w:cstheme="majorBidi"/>
           <w:sz w:val="24"/>
@@ -4763,7 +4720,7 @@
           <w:szCs w:val="24"/>
         </w:rPr>
       </w:pPr>
-      <w:bookmarkStart w:id="11" w:name="_Toc25135166"/>
+      <w:bookmarkStart w:id="12" w:name="_Toc25135166"/>
       <w:r>
         <w:rPr>
           <w:rFonts w:asciiTheme="majorBidi" w:hAnsiTheme="majorBidi" w:cstheme="majorBidi"/>
@@ -4775,7 +4732,7 @@
         <w:lastRenderedPageBreak/>
         <w:t>User Interface</w:t>
       </w:r>
-      <w:bookmarkEnd w:id="11"/>
+      <w:bookmarkEnd w:id="12"/>
     </w:p>
     <w:p>
       <w:pPr>
@@ -4845,7 +4802,7 @@
                     </pic:cNvPicPr>
                   </pic:nvPicPr>
                   <pic:blipFill>
-                    <a:blip r:embed="rId30" cstate="print">
+                    <a:blip r:embed="rId32" cstate="print">
                       <a:extLst>
                         <a:ext uri="{28A0092B-C50C-407E-A947-70E740481C1C}">
                           <a14:useLocalDpi xmlns:a14="http://schemas.microsoft.com/office/drawing/2010/main" val="0"/>
@@ -4945,7 +4902,7 @@
                     </pic:cNvPicPr>
                   </pic:nvPicPr>
                   <pic:blipFill>
-                    <a:blip r:embed="rId31" cstate="print">
+                    <a:blip r:embed="rId33" cstate="print">
                       <a:extLst>
                         <a:ext uri="{28A0092B-C50C-407E-A947-70E740481C1C}">
                           <a14:useLocalDpi xmlns:a14="http://schemas.microsoft.com/office/drawing/2010/main" val="0"/>
@@ -5050,7 +5007,7 @@
                     </pic:cNvPicPr>
                   </pic:nvPicPr>
                   <pic:blipFill>
-                    <a:blip r:embed="rId32" cstate="print">
+                    <a:blip r:embed="rId34" cstate="print">
                       <a:extLst>
                         <a:ext uri="{28A0092B-C50C-407E-A947-70E740481C1C}">
                           <a14:useLocalDpi xmlns:a14="http://schemas.microsoft.com/office/drawing/2010/main" val="0"/>
@@ -5150,7 +5107,7 @@
                     </pic:cNvPicPr>
                   </pic:nvPicPr>
                   <pic:blipFill>
-                    <a:blip r:embed="rId33" cstate="print">
+                    <a:blip r:embed="rId35" cstate="print">
                       <a:extLst>
                         <a:ext uri="{28A0092B-C50C-407E-A947-70E740481C1C}">
                           <a14:useLocalDpi xmlns:a14="http://schemas.microsoft.com/office/drawing/2010/main" val="0"/>
@@ -5255,7 +5212,7 @@
                     </pic:cNvPicPr>
                   </pic:nvPicPr>
                   <pic:blipFill>
-                    <a:blip r:embed="rId34" cstate="print">
+                    <a:blip r:embed="rId36" cstate="print">
                       <a:extLst>
                         <a:ext uri="{28A0092B-C50C-407E-A947-70E740481C1C}">
                           <a14:useLocalDpi xmlns:a14="http://schemas.microsoft.com/office/drawing/2010/main" val="0"/>
@@ -5355,7 +5312,7 @@
                     </pic:cNvPicPr>
                   </pic:nvPicPr>
                   <pic:blipFill>
-                    <a:blip r:embed="rId35" cstate="print">
+                    <a:blip r:embed="rId37" cstate="print">
                       <a:extLst>
                         <a:ext uri="{28A0092B-C50C-407E-A947-70E740481C1C}">
                           <a14:useLocalDpi xmlns:a14="http://schemas.microsoft.com/office/drawing/2010/main" val="0"/>
@@ -5460,7 +5417,7 @@
                     </pic:cNvPicPr>
                   </pic:nvPicPr>
                   <pic:blipFill>
-                    <a:blip r:embed="rId36" cstate="print">
+                    <a:blip r:embed="rId38" cstate="print">
                       <a:extLst>
                         <a:ext uri="{28A0092B-C50C-407E-A947-70E740481C1C}">
                           <a14:useLocalDpi xmlns:a14="http://schemas.microsoft.com/office/drawing/2010/main" val="0"/>
@@ -5560,7 +5517,7 @@
                     </pic:cNvPicPr>
                   </pic:nvPicPr>
                   <pic:blipFill>
-                    <a:blip r:embed="rId37" cstate="print">
+                    <a:blip r:embed="rId39" cstate="print">
                       <a:extLst>
                         <a:ext uri="{28A0092B-C50C-407E-A947-70E740481C1C}">
                           <a14:useLocalDpi xmlns:a14="http://schemas.microsoft.com/office/drawing/2010/main" val="0"/>
@@ -5665,7 +5622,7 @@
                     </pic:cNvPicPr>
                   </pic:nvPicPr>
                   <pic:blipFill>
-                    <a:blip r:embed="rId38" cstate="print">
+                    <a:blip r:embed="rId40" cstate="print">
                       <a:extLst>
                         <a:ext uri="{28A0092B-C50C-407E-A947-70E740481C1C}">
                           <a14:useLocalDpi xmlns:a14="http://schemas.microsoft.com/office/drawing/2010/main" val="0"/>
@@ -5765,7 +5722,7 @@
                     </pic:cNvPicPr>
                   </pic:nvPicPr>
                   <pic:blipFill>
-                    <a:blip r:embed="rId39" cstate="print">
+                    <a:blip r:embed="rId41" cstate="print">
                       <a:extLst>
                         <a:ext uri="{28A0092B-C50C-407E-A947-70E740481C1C}">
                           <a14:useLocalDpi xmlns:a14="http://schemas.microsoft.com/office/drawing/2010/main" val="0"/>
@@ -5870,7 +5827,7 @@
                     </pic:cNvPicPr>
                   </pic:nvPicPr>
                   <pic:blipFill>
-                    <a:blip r:embed="rId40" cstate="print">
+                    <a:blip r:embed="rId42" cstate="print">
                       <a:extLst>
                         <a:ext uri="{28A0092B-C50C-407E-A947-70E740481C1C}">
                           <a14:useLocalDpi xmlns:a14="http://schemas.microsoft.com/office/drawing/2010/main" val="0"/>
@@ -5970,7 +5927,7 @@
                     </pic:cNvPicPr>
                   </pic:nvPicPr>
                   <pic:blipFill>
-                    <a:blip r:embed="rId41" cstate="print">
+                    <a:blip r:embed="rId43" cstate="print">
                       <a:extLst>
                         <a:ext uri="{28A0092B-C50C-407E-A947-70E740481C1C}">
                           <a14:useLocalDpi xmlns:a14="http://schemas.microsoft.com/office/drawing/2010/main" val="0"/>
@@ -6075,7 +6032,7 @@
                     </pic:cNvPicPr>
                   </pic:nvPicPr>
                   <pic:blipFill>
-                    <a:blip r:embed="rId42" cstate="print">
+                    <a:blip r:embed="rId44" cstate="print">
                       <a:extLst>
                         <a:ext uri="{28A0092B-C50C-407E-A947-70E740481C1C}">
                           <a14:useLocalDpi xmlns:a14="http://schemas.microsoft.com/office/drawing/2010/main" val="0"/>
@@ -6175,7 +6132,7 @@
                     </pic:cNvPicPr>
                   </pic:nvPicPr>
                   <pic:blipFill>
-                    <a:blip r:embed="rId43" cstate="print">
+                    <a:blip r:embed="rId45" cstate="print">
                       <a:extLst>
                         <a:ext uri="{28A0092B-C50C-407E-A947-70E740481C1C}">
                           <a14:useLocalDpi xmlns:a14="http://schemas.microsoft.com/office/drawing/2010/main" val="0"/>
@@ -6206,12 +6163,10 @@
           </wp:inline>
         </w:drawing>
       </w:r>
-      <w:bookmarkStart w:id="12" w:name="_GoBack"/>
-      <w:bookmarkEnd w:id="12"/>
     </w:p>
     <w:sectPr>
-      <w:headerReference w:type="default" r:id="rId44"/>
-      <w:footerReference w:type="default" r:id="rId45"/>
+      <w:headerReference w:type="default" r:id="rId46"/>
+      <w:footerReference w:type="default" r:id="rId47"/>
       <w:pgSz w:w="12240" w:h="15840"/>
       <w:pgMar w:top="1440" w:right="1440" w:bottom="1440" w:left="1440" w:header="720" w:footer="720" w:gutter="0"/>
       <w:pgNumType w:start="1"/>
@@ -8126,7 +8081,7 @@
 </file>
 
 <file path=customXml/itemProps1.xml><?xml version="1.0" encoding="utf-8"?>
-<ds:datastoreItem xmlns:ds="http://schemas.openxmlformats.org/officeDocument/2006/customXml" ds:itemID="{D2E25E09-D34B-491B-9CD1-CAA82C4A6F0E}">
+<ds:datastoreItem xmlns:ds="http://schemas.openxmlformats.org/officeDocument/2006/customXml" ds:itemID="{7890A995-BA4D-4CD5-A9CF-BE7B5744F572}">
   <ds:schemaRefs>
     <ds:schemaRef ds:uri="http://schemas.openxmlformats.org/officeDocument/2006/bibliography"/>
   </ds:schemaRefs>

</xml_diff>